<commit_message>
fix solution - thanks Edut Cohen!
</commit_message>
<xml_diff>
--- a/exams/5780/moed-a-solution.docx
+++ b/exams/5780/moed-a-solution.docx
@@ -5150,16 +5150,7 @@
           <w:sz w:val="20"/>
           <w:szCs w:val="20"/>
         </w:rPr>
-        <w:t xml:space="preserve"> </w:t>
-      </w:r>
-      <w:r>
-        <w:rPr>
-          <w:rFonts w:ascii="Consolas" w:hAnsi="Consolas"/>
-          <w:color w:val="70AD47" w:themeColor="accent6"/>
-          <w:sz w:val="20"/>
-          <w:szCs w:val="20"/>
-        </w:rPr>
-        <w:t>int get_price() {</w:t>
+        <w:t xml:space="preserve"> int get_price() {</w:t>
       </w:r>
     </w:p>
     <w:p>
@@ -26496,7 +26487,6 @@
           <w:tab w:val="left" w:pos="14656"/>
         </w:tabs>
         <w:rPr>
-          <w:rFonts w:hint="cs"/>
           <w:b/>
           <w:bCs/>
           <w:color w:val="70AD47" w:themeColor="accent6"/>
@@ -26513,27 +26503,15 @@
       </w:r>
       <w:r>
         <w:rPr>
+          <w:rFonts w:ascii="Consolas" w:hAnsi="Consolas"/>
           <w:b/>
           <w:bCs/>
           <w:color w:val="70AD47" w:themeColor="accent6"/>
-        </w:rPr>
-        <w:t>sort(</w:t>
-      </w:r>
-      <w:r>
-        <w:rPr>
-          <w:b/>
-          <w:bCs/>
-          <w:color w:val="70AD47" w:themeColor="accent6"/>
-        </w:rPr>
-        <w:t>wanted_word.begin(), wanted_word.end()</w:t>
-      </w:r>
-      <w:r>
-        <w:rPr>
-          <w:b/>
-          <w:bCs/>
-          <w:color w:val="70AD47" w:themeColor="accent6"/>
-        </w:rPr>
-        <w:t>)</w:t>
+          <w:sz w:val="21"/>
+          <w:szCs w:val="21"/>
+          <w:lang w:val="en-IL" w:eastAsia="en-IL"/>
+        </w:rPr>
+        <w:t>string sorted_wanted_word = wanted_word; sort(sorted_wanted_word.begin(), sorted_wanted_word.end());</w:t>
       </w:r>
     </w:p>
     <w:p>
@@ -26577,6 +26555,14 @@
           <w:bCs/>
           <w:color w:val="70AD47" w:themeColor="accent6"/>
         </w:rPr>
+        <w:t xml:space="preserve"> </w:t>
+      </w:r>
+      <w:r>
+        <w:rPr>
+          <w:b/>
+          <w:bCs/>
+          <w:color w:val="70AD47" w:themeColor="accent6"/>
+        </w:rPr>
         <w:t>sorted_text_word.begin(), sorted_text_word.end()</w:t>
       </w:r>
     </w:p>
@@ -26629,7 +26615,27 @@
           <w:bCs/>
           <w:color w:val="70AD47" w:themeColor="accent6"/>
         </w:rPr>
-        <w:t>sorted_text_word == wanted_word</w:t>
+        <w:t xml:space="preserve"> </w:t>
+      </w:r>
+      <w:r>
+        <w:rPr>
+          <w:b/>
+          <w:bCs/>
+          <w:color w:val="70AD47" w:themeColor="accent6"/>
+        </w:rPr>
+        <w:t xml:space="preserve">sorted_text_word == </w:t>
+      </w:r>
+      <w:r>
+        <w:rPr>
+          <w:rFonts w:ascii="Consolas" w:hAnsi="Consolas"/>
+          <w:b/>
+          <w:bCs/>
+          <w:color w:val="70AD47" w:themeColor="accent6"/>
+          <w:sz w:val="21"/>
+          <w:szCs w:val="21"/>
+          <w:lang w:val="en-IL" w:eastAsia="en-IL"/>
+        </w:rPr>
+        <w:t>sorted_wanted_word</w:t>
       </w:r>
     </w:p>
     <w:p>
@@ -26681,31 +26687,43 @@
           <w:bCs/>
           <w:color w:val="70AD47" w:themeColor="accent6"/>
         </w:rPr>
-        <w:t>text_word</w:t>
-      </w:r>
-    </w:p>
-    <w:p>
-      <w:pPr>
-        <w:shd w:val="clear" w:color="auto" w:fill="FFFFFF"/>
-        <w:spacing w:line="285" w:lineRule="atLeast"/>
-        <w:rPr>
-          <w:rFonts w:ascii="Consolas" w:hAnsi="Consolas"/>
-          <w:color w:val="70AD47" w:themeColor="accent6"/>
-          <w:sz w:val="21"/>
-          <w:szCs w:val="21"/>
-        </w:rPr>
-      </w:pPr>
+        <w:t xml:space="preserve"> </w:t>
+      </w:r>
       <w:r>
         <w:rPr>
           <w:b/>
           <w:bCs/>
           <w:color w:val="70AD47" w:themeColor="accent6"/>
         </w:rPr>
+        <w:t>text_word</w:t>
+      </w:r>
+    </w:p>
+    <w:p>
+      <w:pPr>
+        <w:shd w:val="clear" w:color="auto" w:fill="FFFFFF"/>
+        <w:spacing w:line="285" w:lineRule="atLeast"/>
+        <w:rPr>
+          <w:rFonts w:ascii="Consolas" w:hAnsi="Consolas"/>
+          <w:b/>
+          <w:bCs/>
+          <w:color w:val="70AD47" w:themeColor="accent6"/>
+          <w:sz w:val="21"/>
+          <w:szCs w:val="21"/>
+        </w:rPr>
+      </w:pPr>
+      <w:r>
+        <w:rPr>
+          <w:b/>
+          <w:bCs/>
+          <w:color w:val="70AD47" w:themeColor="accent6"/>
+        </w:rPr>
         <w:t xml:space="preserve">10. </w:t>
       </w:r>
       <w:r>
         <w:rPr>
           <w:rFonts w:ascii="Consolas" w:hAnsi="Consolas"/>
+          <w:b/>
+          <w:bCs/>
           <w:color w:val="70AD47" w:themeColor="accent6"/>
           <w:sz w:val="21"/>
           <w:szCs w:val="21"/>
@@ -26818,7 +26836,6 @@
         <w:bidi/>
         <w:rPr>
           <w:color w:val="70AD47" w:themeColor="accent6"/>
-          <w:rtl/>
         </w:rPr>
       </w:pPr>
     </w:p>
@@ -26849,6 +26866,8 @@
           <w:rtl/>
         </w:rPr>
       </w:pPr>
+      <w:bookmarkStart w:id="2" w:name="_GoBack"/>
+      <w:bookmarkEnd w:id="2"/>
       <w:r>
         <w:rPr>
           <w:rFonts w:hint="cs"/>
@@ -30222,8 +30241,6 @@
           <w:rtl/>
         </w:rPr>
       </w:pPr>
-      <w:bookmarkStart w:id="2" w:name="_GoBack"/>
-      <w:bookmarkEnd w:id="2"/>
     </w:p>
     <w:sectPr>
       <w:pgSz w:w="11906" w:h="16838"/>

</xml_diff>